<commit_message>
Agregado script bash para instalar y configurar git
</commit_message>
<xml_diff>
--- a/dwes/rodriguez_jimenez_roberto_DWES03_Tarea/rodriguez_jimenez_roberto_DWES03_Tarea.docx
+++ b/dwes/rodriguez_jimenez_roberto_DWES03_Tarea/rodriguez_jimenez_roberto_DWES03_Tarea.docx
@@ -4143,13 +4143,13 @@
           <w:r>
             <w:fldChar w:fldCharType="separate"/>
           </w:r>
-          <w:hyperlink w:anchor="_Toc150858007" w:history="1">
+          <w:hyperlink w:anchor="_Toc151122954" w:history="1">
             <w:r>
               <w:rPr>
                 <w:rStyle w:val="Hipervnculo"/>
                 <w:noProof/>
               </w:rPr>
-              <w:t>Tarea online DWEC02</w:t>
+              <w:t>Tarea online DWES03</w:t>
             </w:r>
             <w:r>
               <w:rPr>
@@ -4170,7 +4170,7 @@
                 <w:noProof/>
                 <w:webHidden/>
               </w:rPr>
-              <w:instrText xml:space="preserve"> PAGEREF _Toc150858007 \h </w:instrText>
+              <w:instrText xml:space="preserve"> PAGEREF _Toc151122954 \h </w:instrText>
             </w:r>
             <w:r>
               <w:rPr>
@@ -4213,13 +4213,13 @@
               <w:lang w:eastAsia="es-ES"/>
             </w:rPr>
           </w:pPr>
-          <w:hyperlink w:anchor="_Toc150858008" w:history="1">
+          <w:hyperlink w:anchor="_Toc151122955" w:history="1">
             <w:r>
               <w:rPr>
                 <w:rStyle w:val="Hipervnculo"/>
                 <w:noProof/>
               </w:rPr>
-              <w:t>¿Qué contenidos o resultados de aprendizaje trabajaremos?</w:t>
+              <w:t>1.- Descripción de la tarea</w:t>
             </w:r>
             <w:r>
               <w:rPr>
@@ -4240,7 +4240,7 @@
                 <w:noProof/>
                 <w:webHidden/>
               </w:rPr>
-              <w:instrText xml:space="preserve"> PAGEREF _Toc150858008 \h </w:instrText>
+              <w:instrText xml:space="preserve"> PAGEREF _Toc151122955 \h </w:instrText>
             </w:r>
             <w:r>
               <w:rPr>
@@ -4283,13 +4283,15 @@
               <w:lang w:eastAsia="es-ES"/>
             </w:rPr>
           </w:pPr>
-          <w:hyperlink w:anchor="_Toc150858009" w:history="1">
+          <w:hyperlink r:id="rId9" w:anchor="_Toc151122956" w:history="1">
             <w:r>
               <w:rPr>
                 <w:rStyle w:val="Hipervnculo"/>
+                <w:b/>
+                <w:bCs/>
                 <w:noProof/>
               </w:rPr>
-              <w:t>Resultados de Aprendizaje</w:t>
+              <w:t>Caso práctico</w:t>
             </w:r>
             <w:r>
               <w:rPr>
@@ -4310,7 +4312,7 @@
                 <w:noProof/>
                 <w:webHidden/>
               </w:rPr>
-              <w:instrText xml:space="preserve"> PAGEREF _Toc150858009 \h </w:instrText>
+              <w:instrText xml:space="preserve"> PAGEREF _Toc151122956 \h </w:instrText>
             </w:r>
             <w:r>
               <w:rPr>
@@ -4353,13 +4355,13 @@
               <w:lang w:eastAsia="es-ES"/>
             </w:rPr>
           </w:pPr>
-          <w:hyperlink w:anchor="_Toc150858010" w:history="1">
+          <w:hyperlink w:anchor="_Toc151122957" w:history="1">
             <w:r>
               <w:rPr>
                 <w:rStyle w:val="Hipervnculo"/>
                 <w:noProof/>
               </w:rPr>
-              <w:t>Contenidos</w:t>
+              <w:t>Enunciado</w:t>
             </w:r>
             <w:r>
               <w:rPr>
@@ -4380,7 +4382,7 @@
                 <w:noProof/>
                 <w:webHidden/>
               </w:rPr>
-              <w:instrText xml:space="preserve"> PAGEREF _Toc150858010 \h </w:instrText>
+              <w:instrText xml:space="preserve"> PAGEREF _Toc151122957 \h </w:instrText>
             </w:r>
             <w:r>
               <w:rPr>
@@ -4423,13 +4425,13 @@
               <w:lang w:eastAsia="es-ES"/>
             </w:rPr>
           </w:pPr>
-          <w:hyperlink w:anchor="_Toc150858011" w:history="1">
+          <w:hyperlink w:anchor="_Toc151122958" w:history="1">
             <w:r>
               <w:rPr>
                 <w:rStyle w:val="Hipervnculo"/>
                 <w:noProof/>
               </w:rPr>
-              <w:t>1.- Descripción de la tarea</w:t>
+              <w:t>2.- Información de interés</w:t>
             </w:r>
             <w:r>
               <w:rPr>
@@ -4450,7 +4452,7 @@
                 <w:noProof/>
                 <w:webHidden/>
               </w:rPr>
-              <w:instrText xml:space="preserve"> PAGEREF _Toc150858011 \h </w:instrText>
+              <w:instrText xml:space="preserve"> PAGEREF _Toc151122958 \h </w:instrText>
             </w:r>
             <w:r>
               <w:rPr>
@@ -4470,7 +4472,7 @@
                 <w:noProof/>
                 <w:webHidden/>
               </w:rPr>
-              <w:t>3</w:t>
+              <w:t>5</w:t>
             </w:r>
             <w:r>
               <w:rPr>
@@ -4493,15 +4495,13 @@
               <w:lang w:eastAsia="es-ES"/>
             </w:rPr>
           </w:pPr>
-          <w:hyperlink r:id="rId9" w:anchor="_Toc150858012" w:history="1">
+          <w:hyperlink w:anchor="_Toc151122959" w:history="1">
             <w:r>
               <w:rPr>
                 <w:rStyle w:val="Hipervnculo"/>
-                <w:b/>
-                <w:bCs/>
                 <w:noProof/>
               </w:rPr>
-              <w:t>Caso práctico</w:t>
+              <w:t>Recursos necesarios</w:t>
             </w:r>
             <w:r>
               <w:rPr>
@@ -4522,7 +4522,7 @@
                 <w:noProof/>
                 <w:webHidden/>
               </w:rPr>
-              <w:instrText xml:space="preserve"> PAGEREF _Toc150858012 \h </w:instrText>
+              <w:instrText xml:space="preserve"> PAGEREF _Toc151122959 \h </w:instrText>
             </w:r>
             <w:r>
               <w:rPr>
@@ -4542,7 +4542,7 @@
                 <w:noProof/>
                 <w:webHidden/>
               </w:rPr>
-              <w:t>3</w:t>
+              <w:t>5</w:t>
             </w:r>
             <w:r>
               <w:rPr>
@@ -4565,13 +4565,13 @@
               <w:lang w:eastAsia="es-ES"/>
             </w:rPr>
           </w:pPr>
-          <w:hyperlink w:anchor="_Toc150858013" w:history="1">
+          <w:hyperlink w:anchor="_Toc151122960" w:history="1">
             <w:r>
               <w:rPr>
                 <w:rStyle w:val="Hipervnculo"/>
                 <w:noProof/>
               </w:rPr>
-              <w:t>¿Qué te pedimos que hagas?</w:t>
+              <w:t>Consejos y recomendaciones</w:t>
             </w:r>
             <w:r>
               <w:rPr>
@@ -4592,7 +4592,7 @@
                 <w:noProof/>
                 <w:webHidden/>
               </w:rPr>
-              <w:instrText xml:space="preserve"> PAGEREF _Toc150858013 \h </w:instrText>
+              <w:instrText xml:space="preserve"> PAGEREF _Toc151122960 \h </w:instrText>
             </w:r>
             <w:r>
               <w:rPr>
@@ -4612,7 +4612,7 @@
                 <w:noProof/>
                 <w:webHidden/>
               </w:rPr>
-              <w:t>3</w:t>
+              <w:t>5</w:t>
             </w:r>
             <w:r>
               <w:rPr>
@@ -4635,13 +4635,13 @@
               <w:lang w:eastAsia="es-ES"/>
             </w:rPr>
           </w:pPr>
-          <w:hyperlink w:anchor="_Toc150858014" w:history="1">
+          <w:hyperlink w:anchor="_Toc151122961" w:history="1">
             <w:r>
               <w:rPr>
                 <w:rStyle w:val="Hipervnculo"/>
                 <w:noProof/>
               </w:rPr>
-              <w:t>2.- Información de interés</w:t>
+              <w:t>3.- Evaluación de la tarea</w:t>
             </w:r>
             <w:r>
               <w:rPr>
@@ -4662,7 +4662,7 @@
                 <w:noProof/>
                 <w:webHidden/>
               </w:rPr>
-              <w:instrText xml:space="preserve"> PAGEREF _Toc150858014 \h </w:instrText>
+              <w:instrText xml:space="preserve"> PAGEREF _Toc151122961 \h </w:instrText>
             </w:r>
             <w:r>
               <w:rPr>
@@ -4682,7 +4682,7 @@
                 <w:noProof/>
                 <w:webHidden/>
               </w:rPr>
-              <w:t>4</w:t>
+              <w:t>5</w:t>
             </w:r>
             <w:r>
               <w:rPr>
@@ -4705,13 +4705,13 @@
               <w:lang w:eastAsia="es-ES"/>
             </w:rPr>
           </w:pPr>
-          <w:hyperlink w:anchor="_Toc150858015" w:history="1">
+          <w:hyperlink w:anchor="_Toc151122962" w:history="1">
             <w:r>
               <w:rPr>
                 <w:rStyle w:val="Hipervnculo"/>
                 <w:noProof/>
               </w:rPr>
-              <w:t>Recursos necesarios</w:t>
+              <w:t>Criterios de evaluación implicados</w:t>
             </w:r>
             <w:r>
               <w:rPr>
@@ -4732,7 +4732,7 @@
                 <w:noProof/>
                 <w:webHidden/>
               </w:rPr>
-              <w:instrText xml:space="preserve"> PAGEREF _Toc150858015 \h </w:instrText>
+              <w:instrText xml:space="preserve"> PAGEREF _Toc151122962 \h </w:instrText>
             </w:r>
             <w:r>
               <w:rPr>
@@ -4752,7 +4752,7 @@
                 <w:noProof/>
                 <w:webHidden/>
               </w:rPr>
-              <w:t>4</w:t>
+              <w:t>5</w:t>
             </w:r>
             <w:r>
               <w:rPr>
@@ -4775,13 +4775,13 @@
               <w:lang w:eastAsia="es-ES"/>
             </w:rPr>
           </w:pPr>
-          <w:hyperlink w:anchor="_Toc150858016" w:history="1">
+          <w:hyperlink w:anchor="_Toc151122963" w:history="1">
             <w:r>
               <w:rPr>
                 <w:rStyle w:val="Hipervnculo"/>
                 <w:noProof/>
               </w:rPr>
-              <w:t>Consejos y recomendaciones</w:t>
+              <w:t>¿Cómo valoramos y puntuamos tu tarea?</w:t>
             </w:r>
             <w:r>
               <w:rPr>
@@ -4802,7 +4802,7 @@
                 <w:noProof/>
                 <w:webHidden/>
               </w:rPr>
-              <w:instrText xml:space="preserve"> PAGEREF _Toc150858016 \h </w:instrText>
+              <w:instrText xml:space="preserve"> PAGEREF _Toc151122963 \h </w:instrText>
             </w:r>
             <w:r>
               <w:rPr>
@@ -4822,7 +4822,7 @@
                 <w:noProof/>
                 <w:webHidden/>
               </w:rPr>
-              <w:t>4</w:t>
+              <w:t>6</w:t>
             </w:r>
             <w:r>
               <w:rPr>
@@ -4845,13 +4845,13 @@
               <w:lang w:eastAsia="es-ES"/>
             </w:rPr>
           </w:pPr>
-          <w:hyperlink w:anchor="_Toc150858017" w:history="1">
+          <w:hyperlink w:anchor="_Toc151122964" w:history="1">
             <w:r>
               <w:rPr>
                 <w:rStyle w:val="Hipervnculo"/>
                 <w:noProof/>
               </w:rPr>
-              <w:t>3.- Evaluación de la tarea</w:t>
+              <w:t>RESOLUCIÓN</w:t>
             </w:r>
             <w:r>
               <w:rPr>
@@ -4872,7 +4872,7 @@
                 <w:noProof/>
                 <w:webHidden/>
               </w:rPr>
-              <w:instrText xml:space="preserve"> PAGEREF _Toc150858017 \h </w:instrText>
+              <w:instrText xml:space="preserve"> PAGEREF _Toc151122964 \h </w:instrText>
             </w:r>
             <w:r>
               <w:rPr>
@@ -4892,707 +4892,7 @@
                 <w:noProof/>
                 <w:webHidden/>
               </w:rPr>
-              <w:t>4</w:t>
-            </w:r>
-            <w:r>
-              <w:rPr>
-                <w:noProof/>
-                <w:webHidden/>
-              </w:rPr>
-              <w:fldChar w:fldCharType="end"/>
-            </w:r>
-          </w:hyperlink>
-        </w:p>
-        <w:p>
-          <w:pPr>
-            <w:pStyle w:val="TDC3"/>
-            <w:tabs>
-              <w:tab w:val="right" w:leader="dot" w:pos="10456"/>
-            </w:tabs>
-            <w:rPr>
-              <w:rFonts w:eastAsiaTheme="minorEastAsia"/>
-              <w:noProof/>
-              <w:lang w:eastAsia="es-ES"/>
-            </w:rPr>
-          </w:pPr>
-          <w:hyperlink w:anchor="_Toc150858018" w:history="1">
-            <w:r>
-              <w:rPr>
-                <w:rStyle w:val="Hipervnculo"/>
-                <w:noProof/>
-              </w:rPr>
-              <w:t>Criterios de evaluación implicados</w:t>
-            </w:r>
-            <w:r>
-              <w:rPr>
-                <w:noProof/>
-                <w:webHidden/>
-              </w:rPr>
-              <w:tab/>
-            </w:r>
-            <w:r>
-              <w:rPr>
-                <w:noProof/>
-                <w:webHidden/>
-              </w:rPr>
-              <w:fldChar w:fldCharType="begin"/>
-            </w:r>
-            <w:r>
-              <w:rPr>
-                <w:noProof/>
-                <w:webHidden/>
-              </w:rPr>
-              <w:instrText xml:space="preserve"> PAGEREF _Toc150858018 \h </w:instrText>
-            </w:r>
-            <w:r>
-              <w:rPr>
-                <w:noProof/>
-                <w:webHidden/>
-              </w:rPr>
-            </w:r>
-            <w:r>
-              <w:rPr>
-                <w:noProof/>
-                <w:webHidden/>
-              </w:rPr>
-              <w:fldChar w:fldCharType="separate"/>
-            </w:r>
-            <w:r>
-              <w:rPr>
-                <w:noProof/>
-                <w:webHidden/>
-              </w:rPr>
-              <w:t>4</w:t>
-            </w:r>
-            <w:r>
-              <w:rPr>
-                <w:noProof/>
-                <w:webHidden/>
-              </w:rPr>
-              <w:fldChar w:fldCharType="end"/>
-            </w:r>
-          </w:hyperlink>
-        </w:p>
-        <w:p>
-          <w:pPr>
-            <w:pStyle w:val="TDC3"/>
-            <w:tabs>
-              <w:tab w:val="right" w:leader="dot" w:pos="10456"/>
-            </w:tabs>
-            <w:rPr>
-              <w:rFonts w:eastAsiaTheme="minorEastAsia"/>
-              <w:noProof/>
-              <w:lang w:eastAsia="es-ES"/>
-            </w:rPr>
-          </w:pPr>
-          <w:hyperlink w:anchor="_Toc150858019" w:history="1">
-            <w:r>
-              <w:rPr>
-                <w:rStyle w:val="Hipervnculo"/>
-                <w:noProof/>
-              </w:rPr>
-              <w:t>¿Cómo valoramos y puntuamos tu tarea?</w:t>
-            </w:r>
-            <w:r>
-              <w:rPr>
-                <w:noProof/>
-                <w:webHidden/>
-              </w:rPr>
-              <w:tab/>
-            </w:r>
-            <w:r>
-              <w:rPr>
-                <w:noProof/>
-                <w:webHidden/>
-              </w:rPr>
-              <w:fldChar w:fldCharType="begin"/>
-            </w:r>
-            <w:r>
-              <w:rPr>
-                <w:noProof/>
-                <w:webHidden/>
-              </w:rPr>
-              <w:instrText xml:space="preserve"> PAGEREF _Toc150858019 \h </w:instrText>
-            </w:r>
-            <w:r>
-              <w:rPr>
-                <w:noProof/>
-                <w:webHidden/>
-              </w:rPr>
-            </w:r>
-            <w:r>
-              <w:rPr>
-                <w:noProof/>
-                <w:webHidden/>
-              </w:rPr>
-              <w:fldChar w:fldCharType="separate"/>
-            </w:r>
-            <w:r>
-              <w:rPr>
-                <w:noProof/>
-                <w:webHidden/>
-              </w:rPr>
-              <w:t>4</w:t>
-            </w:r>
-            <w:r>
-              <w:rPr>
-                <w:noProof/>
-                <w:webHidden/>
-              </w:rPr>
-              <w:fldChar w:fldCharType="end"/>
-            </w:r>
-          </w:hyperlink>
-        </w:p>
-        <w:p>
-          <w:pPr>
-            <w:pStyle w:val="TDC2"/>
-            <w:tabs>
-              <w:tab w:val="right" w:leader="dot" w:pos="10456"/>
-            </w:tabs>
-            <w:rPr>
-              <w:rFonts w:eastAsiaTheme="minorEastAsia"/>
-              <w:noProof/>
-              <w:lang w:eastAsia="es-ES"/>
-            </w:rPr>
-          </w:pPr>
-          <w:hyperlink w:anchor="_Toc150858020" w:history="1">
-            <w:r>
-              <w:rPr>
-                <w:rStyle w:val="Hipervnculo"/>
-                <w:noProof/>
-              </w:rPr>
-              <w:t>RESOLUCIÓN</w:t>
-            </w:r>
-            <w:r>
-              <w:rPr>
-                <w:noProof/>
-                <w:webHidden/>
-              </w:rPr>
-              <w:tab/>
-            </w:r>
-            <w:r>
-              <w:rPr>
-                <w:noProof/>
-                <w:webHidden/>
-              </w:rPr>
-              <w:fldChar w:fldCharType="begin"/>
-            </w:r>
-            <w:r>
-              <w:rPr>
-                <w:noProof/>
-                <w:webHidden/>
-              </w:rPr>
-              <w:instrText xml:space="preserve"> PAGEREF _Toc150858020 \h </w:instrText>
-            </w:r>
-            <w:r>
-              <w:rPr>
-                <w:noProof/>
-                <w:webHidden/>
-              </w:rPr>
-            </w:r>
-            <w:r>
-              <w:rPr>
-                <w:noProof/>
-                <w:webHidden/>
-              </w:rPr>
-              <w:fldChar w:fldCharType="separate"/>
-            </w:r>
-            <w:r>
-              <w:rPr>
-                <w:noProof/>
-                <w:webHidden/>
-              </w:rPr>
-              <w:t>5</w:t>
-            </w:r>
-            <w:r>
-              <w:rPr>
-                <w:noProof/>
-                <w:webHidden/>
-              </w:rPr>
-              <w:fldChar w:fldCharType="end"/>
-            </w:r>
-          </w:hyperlink>
-        </w:p>
-        <w:p>
-          <w:pPr>
-            <w:pStyle w:val="TDC3"/>
-            <w:tabs>
-              <w:tab w:val="right" w:leader="dot" w:pos="10456"/>
-            </w:tabs>
-            <w:rPr>
-              <w:rFonts w:eastAsiaTheme="minorEastAsia"/>
-              <w:noProof/>
-              <w:lang w:eastAsia="es-ES"/>
-            </w:rPr>
-          </w:pPr>
-          <w:hyperlink w:anchor="_Toc150858021" w:history="1">
-            <w:r>
-              <w:rPr>
-                <w:rStyle w:val="Hipervnculo"/>
-                <w:noProof/>
-              </w:rPr>
-              <w:t>Abra una nueva ventana no redimensionable.</w:t>
-            </w:r>
-            <w:r>
-              <w:rPr>
-                <w:noProof/>
-                <w:webHidden/>
-              </w:rPr>
-              <w:tab/>
-            </w:r>
-            <w:r>
-              <w:rPr>
-                <w:noProof/>
-                <w:webHidden/>
-              </w:rPr>
-              <w:fldChar w:fldCharType="begin"/>
-            </w:r>
-            <w:r>
-              <w:rPr>
-                <w:noProof/>
-                <w:webHidden/>
-              </w:rPr>
-              <w:instrText xml:space="preserve"> PAGEREF _Toc150858021 \h </w:instrText>
-            </w:r>
-            <w:r>
-              <w:rPr>
-                <w:noProof/>
-                <w:webHidden/>
-              </w:rPr>
-            </w:r>
-            <w:r>
-              <w:rPr>
-                <w:noProof/>
-                <w:webHidden/>
-              </w:rPr>
-              <w:fldChar w:fldCharType="separate"/>
-            </w:r>
-            <w:r>
-              <w:rPr>
-                <w:noProof/>
-                <w:webHidden/>
-              </w:rPr>
-              <w:t>5</w:t>
-            </w:r>
-            <w:r>
-              <w:rPr>
-                <w:noProof/>
-                <w:webHidden/>
-              </w:rPr>
-              <w:fldChar w:fldCharType="end"/>
-            </w:r>
-          </w:hyperlink>
-        </w:p>
-        <w:p>
-          <w:pPr>
-            <w:pStyle w:val="TDC4"/>
-            <w:tabs>
-              <w:tab w:val="right" w:leader="dot" w:pos="10456"/>
-            </w:tabs>
-            <w:rPr>
-              <w:rFonts w:eastAsiaTheme="minorEastAsia"/>
-              <w:noProof/>
-              <w:lang w:eastAsia="es-ES"/>
-            </w:rPr>
-          </w:pPr>
-          <w:hyperlink w:anchor="_Toc150858022" w:history="1">
-            <w:r>
-              <w:rPr>
-                <w:rStyle w:val="Hipervnculo"/>
-                <w:noProof/>
-              </w:rPr>
-              <w:t>Hacer una función y dentro de esa función:</w:t>
-            </w:r>
-            <w:r>
-              <w:rPr>
-                <w:noProof/>
-                <w:webHidden/>
-              </w:rPr>
-              <w:tab/>
-            </w:r>
-            <w:r>
-              <w:rPr>
-                <w:noProof/>
-                <w:webHidden/>
-              </w:rPr>
-              <w:fldChar w:fldCharType="begin"/>
-            </w:r>
-            <w:r>
-              <w:rPr>
-                <w:noProof/>
-                <w:webHidden/>
-              </w:rPr>
-              <w:instrText xml:space="preserve"> PAGEREF _Toc150858022 \h </w:instrText>
-            </w:r>
-            <w:r>
-              <w:rPr>
-                <w:noProof/>
-                <w:webHidden/>
-              </w:rPr>
-            </w:r>
-            <w:r>
-              <w:rPr>
-                <w:noProof/>
-                <w:webHidden/>
-              </w:rPr>
-              <w:fldChar w:fldCharType="separate"/>
-            </w:r>
-            <w:r>
-              <w:rPr>
-                <w:noProof/>
-                <w:webHidden/>
-              </w:rPr>
               <w:t>7</w:t>
-            </w:r>
-            <w:r>
-              <w:rPr>
-                <w:noProof/>
-                <w:webHidden/>
-              </w:rPr>
-              <w:fldChar w:fldCharType="end"/>
-            </w:r>
-          </w:hyperlink>
-        </w:p>
-        <w:p>
-          <w:pPr>
-            <w:pStyle w:val="TDC3"/>
-            <w:tabs>
-              <w:tab w:val="right" w:leader="dot" w:pos="10456"/>
-            </w:tabs>
-            <w:rPr>
-              <w:rFonts w:eastAsiaTheme="minorEastAsia"/>
-              <w:noProof/>
-              <w:lang w:eastAsia="es-ES"/>
-            </w:rPr>
-          </w:pPr>
-          <w:hyperlink w:anchor="_Toc150858023" w:history="1">
-            <w:r>
-              <w:rPr>
-                <w:rStyle w:val="Hipervnculo"/>
-                <w:noProof/>
-              </w:rPr>
-              <w:t>Y ahora fuera del código de la función que siga haciendo lo siguiente:</w:t>
-            </w:r>
-            <w:r>
-              <w:rPr>
-                <w:noProof/>
-                <w:webHidden/>
-              </w:rPr>
-              <w:tab/>
-            </w:r>
-            <w:r>
-              <w:rPr>
-                <w:noProof/>
-                <w:webHidden/>
-              </w:rPr>
-              <w:fldChar w:fldCharType="begin"/>
-            </w:r>
-            <w:r>
-              <w:rPr>
-                <w:noProof/>
-                <w:webHidden/>
-              </w:rPr>
-              <w:instrText xml:space="preserve"> PAGEREF _Toc150858023 \h </w:instrText>
-            </w:r>
-            <w:r>
-              <w:rPr>
-                <w:noProof/>
-                <w:webHidden/>
-              </w:rPr>
-            </w:r>
-            <w:r>
-              <w:rPr>
-                <w:noProof/>
-                <w:webHidden/>
-              </w:rPr>
-              <w:fldChar w:fldCharType="separate"/>
-            </w:r>
-            <w:r>
-              <w:rPr>
-                <w:noProof/>
-                <w:webHidden/>
-              </w:rPr>
-              <w:t>10</w:t>
-            </w:r>
-            <w:r>
-              <w:rPr>
-                <w:noProof/>
-                <w:webHidden/>
-              </w:rPr>
-              <w:fldChar w:fldCharType="end"/>
-            </w:r>
-          </w:hyperlink>
-        </w:p>
-        <w:p>
-          <w:pPr>
-            <w:pStyle w:val="TDC2"/>
-            <w:tabs>
-              <w:tab w:val="right" w:leader="dot" w:pos="10456"/>
-            </w:tabs>
-            <w:rPr>
-              <w:rFonts w:eastAsiaTheme="minorEastAsia"/>
-              <w:noProof/>
-              <w:lang w:eastAsia="es-ES"/>
-            </w:rPr>
-          </w:pPr>
-          <w:hyperlink w:anchor="_Toc150858024" w:history="1">
-            <w:r>
-              <w:rPr>
-                <w:rStyle w:val="Hipervnculo"/>
-                <w:noProof/>
-              </w:rPr>
-              <w:t>Código</w:t>
-            </w:r>
-            <w:r>
-              <w:rPr>
-                <w:noProof/>
-                <w:webHidden/>
-              </w:rPr>
-              <w:tab/>
-            </w:r>
-            <w:r>
-              <w:rPr>
-                <w:noProof/>
-                <w:webHidden/>
-              </w:rPr>
-              <w:fldChar w:fldCharType="begin"/>
-            </w:r>
-            <w:r>
-              <w:rPr>
-                <w:noProof/>
-                <w:webHidden/>
-              </w:rPr>
-              <w:instrText xml:space="preserve"> PAGEREF _Toc150858024 \h </w:instrText>
-            </w:r>
-            <w:r>
-              <w:rPr>
-                <w:noProof/>
-                <w:webHidden/>
-              </w:rPr>
-            </w:r>
-            <w:r>
-              <w:rPr>
-                <w:noProof/>
-                <w:webHidden/>
-              </w:rPr>
-              <w:fldChar w:fldCharType="separate"/>
-            </w:r>
-            <w:r>
-              <w:rPr>
-                <w:noProof/>
-                <w:webHidden/>
-              </w:rPr>
-              <w:t>14</w:t>
-            </w:r>
-            <w:r>
-              <w:rPr>
-                <w:noProof/>
-                <w:webHidden/>
-              </w:rPr>
-              <w:fldChar w:fldCharType="end"/>
-            </w:r>
-          </w:hyperlink>
-        </w:p>
-        <w:p>
-          <w:pPr>
-            <w:pStyle w:val="TDC3"/>
-            <w:tabs>
-              <w:tab w:val="right" w:leader="dot" w:pos="10456"/>
-            </w:tabs>
-            <w:rPr>
-              <w:rFonts w:eastAsiaTheme="minorEastAsia"/>
-              <w:noProof/>
-              <w:lang w:eastAsia="es-ES"/>
-            </w:rPr>
-          </w:pPr>
-          <w:hyperlink w:anchor="_Toc150858025" w:history="1">
-            <w:r>
-              <w:rPr>
-                <w:rStyle w:val="Hipervnculo"/>
-                <w:noProof/>
-              </w:rPr>
-              <w:t>index.html</w:t>
-            </w:r>
-            <w:r>
-              <w:rPr>
-                <w:noProof/>
-                <w:webHidden/>
-              </w:rPr>
-              <w:tab/>
-            </w:r>
-            <w:r>
-              <w:rPr>
-                <w:noProof/>
-                <w:webHidden/>
-              </w:rPr>
-              <w:fldChar w:fldCharType="begin"/>
-            </w:r>
-            <w:r>
-              <w:rPr>
-                <w:noProof/>
-                <w:webHidden/>
-              </w:rPr>
-              <w:instrText xml:space="preserve"> PAGEREF _Toc150858025 \h </w:instrText>
-            </w:r>
-            <w:r>
-              <w:rPr>
-                <w:noProof/>
-                <w:webHidden/>
-              </w:rPr>
-            </w:r>
-            <w:r>
-              <w:rPr>
-                <w:noProof/>
-                <w:webHidden/>
-              </w:rPr>
-              <w:fldChar w:fldCharType="separate"/>
-            </w:r>
-            <w:r>
-              <w:rPr>
-                <w:noProof/>
-                <w:webHidden/>
-              </w:rPr>
-              <w:t>14</w:t>
-            </w:r>
-            <w:r>
-              <w:rPr>
-                <w:noProof/>
-                <w:webHidden/>
-              </w:rPr>
-              <w:fldChar w:fldCharType="end"/>
-            </w:r>
-          </w:hyperlink>
-        </w:p>
-        <w:p>
-          <w:pPr>
-            <w:pStyle w:val="TDC3"/>
-            <w:tabs>
-              <w:tab w:val="right" w:leader="dot" w:pos="10456"/>
-            </w:tabs>
-            <w:rPr>
-              <w:rFonts w:eastAsiaTheme="minorEastAsia"/>
-              <w:noProof/>
-              <w:lang w:eastAsia="es-ES"/>
-            </w:rPr>
-          </w:pPr>
-          <w:hyperlink w:anchor="_Toc150858026" w:history="1">
-            <w:r>
-              <w:rPr>
-                <w:rStyle w:val="Hipervnculo"/>
-                <w:noProof/>
-              </w:rPr>
-              <w:t>aplicacion.js</w:t>
-            </w:r>
-            <w:r>
-              <w:rPr>
-                <w:noProof/>
-                <w:webHidden/>
-              </w:rPr>
-              <w:tab/>
-            </w:r>
-            <w:r>
-              <w:rPr>
-                <w:noProof/>
-                <w:webHidden/>
-              </w:rPr>
-              <w:fldChar w:fldCharType="begin"/>
-            </w:r>
-            <w:r>
-              <w:rPr>
-                <w:noProof/>
-                <w:webHidden/>
-              </w:rPr>
-              <w:instrText xml:space="preserve"> PAGEREF _Toc150858026 \h </w:instrText>
-            </w:r>
-            <w:r>
-              <w:rPr>
-                <w:noProof/>
-                <w:webHidden/>
-              </w:rPr>
-            </w:r>
-            <w:r>
-              <w:rPr>
-                <w:noProof/>
-                <w:webHidden/>
-              </w:rPr>
-              <w:fldChar w:fldCharType="separate"/>
-            </w:r>
-            <w:r>
-              <w:rPr>
-                <w:noProof/>
-                <w:webHidden/>
-              </w:rPr>
-              <w:t>14</w:t>
-            </w:r>
-            <w:r>
-              <w:rPr>
-                <w:noProof/>
-                <w:webHidden/>
-              </w:rPr>
-              <w:fldChar w:fldCharType="end"/>
-            </w:r>
-          </w:hyperlink>
-        </w:p>
-        <w:p>
-          <w:pPr>
-            <w:pStyle w:val="TDC2"/>
-            <w:tabs>
-              <w:tab w:val="right" w:leader="dot" w:pos="10456"/>
-            </w:tabs>
-            <w:rPr>
-              <w:rFonts w:eastAsiaTheme="minorEastAsia"/>
-              <w:noProof/>
-              <w:lang w:eastAsia="es-ES"/>
-            </w:rPr>
-          </w:pPr>
-          <w:hyperlink w:anchor="_Toc150858027" w:history="1">
-            <w:r>
-              <w:rPr>
-                <w:rStyle w:val="Hipervnculo"/>
-                <w:noProof/>
-              </w:rPr>
-              <w:t>Recursos</w:t>
-            </w:r>
-            <w:r>
-              <w:rPr>
-                <w:noProof/>
-                <w:webHidden/>
-              </w:rPr>
-              <w:tab/>
-            </w:r>
-            <w:r>
-              <w:rPr>
-                <w:noProof/>
-                <w:webHidden/>
-              </w:rPr>
-              <w:fldChar w:fldCharType="begin"/>
-            </w:r>
-            <w:r>
-              <w:rPr>
-                <w:noProof/>
-                <w:webHidden/>
-              </w:rPr>
-              <w:instrText xml:space="preserve"> PAGEREF _Toc150858027 \h </w:instrText>
-            </w:r>
-            <w:r>
-              <w:rPr>
-                <w:noProof/>
-                <w:webHidden/>
-              </w:rPr>
-            </w:r>
-            <w:r>
-              <w:rPr>
-                <w:noProof/>
-                <w:webHidden/>
-              </w:rPr>
-              <w:fldChar w:fldCharType="separate"/>
-            </w:r>
-            <w:r>
-              <w:rPr>
-                <w:noProof/>
-                <w:webHidden/>
-              </w:rPr>
-              <w:t>18</w:t>
             </w:r>
             <w:r>
               <w:rPr>
@@ -5631,7 +4931,7 @@
         <w:br/>
       </w:r>
       <w:bookmarkStart w:id="0" w:name="_Toc147504143"/>
-      <w:bookmarkStart w:id="1" w:name="_Toc150858007"/>
+      <w:bookmarkStart w:id="1" w:name="_Toc151122954"/>
       <w:r>
         <w:t>Tarea online DWE</w:t>
       </w:r>
@@ -5642,10 +4942,10 @@
         <w:t>0</w:t>
       </w:r>
       <w:bookmarkEnd w:id="0"/>
-      <w:bookmarkEnd w:id="1"/>
       <w:r>
         <w:t>3</w:t>
       </w:r>
+      <w:bookmarkEnd w:id="1"/>
       <w:r>
         <w:br/>
       </w:r>
@@ -5731,7 +5031,7 @@
         <w:pStyle w:val="Ttulo2"/>
       </w:pPr>
       <w:bookmarkStart w:id="2" w:name="_Toc147504147"/>
-      <w:bookmarkStart w:id="3" w:name="_Toc150858011"/>
+      <w:bookmarkStart w:id="3" w:name="_Toc151122955"/>
       <w:r>
         <w:t>1.- Descripción de la tarea</w:t>
       </w:r>
@@ -5809,7 +5109,7 @@
                               </w:rPr>
                             </w:pPr>
                             <w:bookmarkStart w:id="4" w:name="_Toc147504148"/>
-                            <w:bookmarkStart w:id="5" w:name="_Toc150858012"/>
+                            <w:bookmarkStart w:id="5" w:name="_Toc151122956"/>
                             <w:r>
                               <w:rPr>
                                 <w:b/>
@@ -5891,7 +5191,7 @@
                         </w:rPr>
                       </w:pPr>
                       <w:bookmarkStart w:id="6" w:name="_Toc147504148"/>
-                      <w:bookmarkStart w:id="7" w:name="_Toc150858012"/>
+                      <w:bookmarkStart w:id="7" w:name="_Toc151122956"/>
                       <w:r>
                         <w:rPr>
                           <w:b/>
@@ -5955,9 +5255,11 @@
       <w:pPr>
         <w:pStyle w:val="Ttulo3"/>
       </w:pPr>
+      <w:bookmarkStart w:id="8" w:name="_Toc151122957"/>
       <w:r>
         <w:t>Enunciado</w:t>
       </w:r>
+      <w:bookmarkEnd w:id="8"/>
     </w:p>
     <w:p>
       <w:pPr>
@@ -6522,25 +5824,25 @@
       <w:pPr>
         <w:pStyle w:val="Ttulo2"/>
       </w:pPr>
-      <w:bookmarkStart w:id="8" w:name="_Toc147504150"/>
-      <w:bookmarkStart w:id="9" w:name="_Toc150858014"/>
+      <w:bookmarkStart w:id="9" w:name="_Toc147504150"/>
+      <w:bookmarkStart w:id="10" w:name="_Toc151122958"/>
       <w:r>
         <w:t>2.- Información de interés</w:t>
       </w:r>
-      <w:bookmarkEnd w:id="8"/>
       <w:bookmarkEnd w:id="9"/>
+      <w:bookmarkEnd w:id="10"/>
     </w:p>
     <w:p/>
     <w:p>
       <w:pPr>
         <w:pStyle w:val="Ttulo3"/>
       </w:pPr>
-      <w:bookmarkStart w:id="10" w:name="_Toc150858015"/>
       <w:bookmarkStart w:id="11" w:name="_Toc147504151"/>
+      <w:bookmarkStart w:id="12" w:name="_Toc151122959"/>
       <w:r>
         <w:t>Recursos necesarios</w:t>
       </w:r>
-      <w:bookmarkEnd w:id="10"/>
+      <w:bookmarkEnd w:id="12"/>
       <w:r>
         <w:t xml:space="preserve"> </w:t>
       </w:r>
@@ -6565,11 +5867,11 @@
       <w:pPr>
         <w:pStyle w:val="Ttulo3"/>
       </w:pPr>
-      <w:bookmarkStart w:id="12" w:name="_Toc150858016"/>
+      <w:bookmarkStart w:id="13" w:name="_Toc151122960"/>
       <w:r>
         <w:t>Consejos y recomendaciones</w:t>
       </w:r>
-      <w:bookmarkEnd w:id="12"/>
+      <w:bookmarkEnd w:id="13"/>
     </w:p>
     <w:p/>
     <w:p>
@@ -6683,25 +5985,25 @@
       <w:pPr>
         <w:pStyle w:val="Ttulo2"/>
       </w:pPr>
-      <w:bookmarkStart w:id="13" w:name="_Toc147504152"/>
-      <w:bookmarkStart w:id="14" w:name="_Toc150858017"/>
+      <w:bookmarkStart w:id="14" w:name="_Toc147504152"/>
+      <w:bookmarkStart w:id="15" w:name="_Toc151122961"/>
       <w:r>
         <w:t>3.- Evaluación de la tarea</w:t>
       </w:r>
-      <w:bookmarkEnd w:id="13"/>
       <w:bookmarkEnd w:id="14"/>
+      <w:bookmarkEnd w:id="15"/>
     </w:p>
     <w:p>
       <w:pPr>
         <w:pStyle w:val="Ttulo3"/>
       </w:pPr>
-      <w:bookmarkStart w:id="15" w:name="_Toc147504153"/>
-      <w:bookmarkStart w:id="16" w:name="_Toc150858018"/>
+      <w:bookmarkStart w:id="16" w:name="_Toc147504153"/>
+      <w:bookmarkStart w:id="17" w:name="_Toc151122962"/>
       <w:r>
         <w:t>Criterios de evaluación implicados</w:t>
       </w:r>
-      <w:bookmarkEnd w:id="15"/>
       <w:bookmarkEnd w:id="16"/>
+      <w:bookmarkEnd w:id="17"/>
     </w:p>
     <w:p>
       <w:pPr>
@@ -6910,13 +6212,13 @@
       <w:pPr>
         <w:pStyle w:val="Ttulo3"/>
       </w:pPr>
-      <w:bookmarkStart w:id="17" w:name="_Toc147504154"/>
-      <w:bookmarkStart w:id="18" w:name="_Toc150858019"/>
+      <w:bookmarkStart w:id="18" w:name="_Toc147504154"/>
+      <w:bookmarkStart w:id="19" w:name="_Toc151122963"/>
       <w:r>
         <w:t>¿Cómo valoramos y puntuamos tu tarea?</w:t>
       </w:r>
-      <w:bookmarkEnd w:id="17"/>
       <w:bookmarkEnd w:id="18"/>
+      <w:bookmarkEnd w:id="19"/>
     </w:p>
     <w:p/>
     <w:tbl>
@@ -7544,18 +6846,18 @@
       <w:pPr>
         <w:pStyle w:val="Ttulo2"/>
       </w:pPr>
-      <w:bookmarkStart w:id="19" w:name="_Toc147504155"/>
+      <w:bookmarkStart w:id="20" w:name="_Toc147504155"/>
     </w:p>
     <w:p>
       <w:pPr>
         <w:pStyle w:val="Ttulo2"/>
       </w:pPr>
-      <w:bookmarkStart w:id="20" w:name="_Toc150858020"/>
+      <w:bookmarkStart w:id="21" w:name="_Toc151122964"/>
       <w:r>
         <w:t>RESOLUCIÓN</w:t>
       </w:r>
-      <w:bookmarkEnd w:id="19"/>
       <w:bookmarkEnd w:id="20"/>
+      <w:bookmarkEnd w:id="21"/>
     </w:p>
     <w:sectPr>
       <w:headerReference w:type="default" r:id="rId15"/>

</xml_diff>

<commit_message>
DWES03 avanzando con la tarea
</commit_message>
<xml_diff>
--- a/dwes/rodriguez_jimenez_roberto_DWES03_Tarea/rodriguez_jimenez_roberto_DWES03_Tarea.docx
+++ b/dwes/rodriguez_jimenez_roberto_DWES03_Tarea/rodriguez_jimenez_roberto_DWES03_Tarea.docx
@@ -5140,19 +5140,7 @@
                               <w:rPr>
                                 <w:color w:val="538135" w:themeColor="accent6" w:themeShade="BF"/>
                               </w:rPr>
-                              <w:t xml:space="preserve">Carlos tiene un amigo con una tienda de informática, que ha decidido vender sus productos por Internet. Carlos piensa que con sus conocimientos de acceder a una base de datos desde la Web podría echarle una mano, y aunque es consciente de que aún le faltan herramientas para que la aplicación sea completamente funcional, se pone a hacer una primera implementación de </w:t>
-                            </w:r>
-                            <w:r>
-                              <w:rPr>
-                                <w:color w:val="538135" w:themeColor="accent6" w:themeShade="BF"/>
-                              </w:rPr>
-                              <w:t>esta</w:t>
-                            </w:r>
-                            <w:r>
-                              <w:rPr>
-                                <w:color w:val="538135" w:themeColor="accent6" w:themeShade="BF"/>
-                              </w:rPr>
-                              <w:t>.</w:t>
+                              <w:t>Carlos tiene un amigo con una tienda de informática, que ha decidido vender sus productos por Internet. Carlos piensa que con sus conocimientos de acceder a una base de datos desde la Web podría echarle una mano, y aunque es consciente de que aún le faltan herramientas para que la aplicación sea completamente funcional, se pone a hacer una primera implementación de esta.</w:t>
                             </w:r>
                           </w:p>
                         </w:txbxContent>
@@ -5255,11 +5243,11 @@
       <w:pPr>
         <w:pStyle w:val="Ttulo3"/>
       </w:pPr>
-      <w:bookmarkStart w:id="8" w:name="_Toc151122957"/>
+      <w:bookmarkStart w:id="6" w:name="_Toc151122957"/>
       <w:r>
         <w:t>Enunciado</w:t>
       </w:r>
-      <w:bookmarkEnd w:id="8"/>
+      <w:bookmarkEnd w:id="6"/>
     </w:p>
     <w:p>
       <w:pPr>
@@ -5305,6 +5293,9 @@
         </w:tabs>
       </w:pPr>
       <w:r>
+        <w:rPr>
+          <w:noProof/>
+        </w:rPr>
         <w:drawing>
           <wp:inline distT="0" distB="0" distL="0" distR="0" wp14:anchorId="2A9C2F77" wp14:editId="7EED74C3">
             <wp:extent cx="6645910" cy="3738245"/>
@@ -5369,19 +5360,7 @@
         <w:t>crear.php</w:t>
       </w:r>
       <w:r>
-        <w:t xml:space="preserve">. Será un formulario para rellenar todos los campos de productos (a excepción del id). Para la familia nos aparecerá un "select" con </w:t>
-      </w:r>
-      <w:r>
-        <w:t>los nombres</w:t>
-      </w:r>
-      <w:r>
-        <w:t xml:space="preserve"> de las familias de los productos para elegir uno (</w:t>
-      </w:r>
-      <w:r>
-        <w:t>lógicamente,</w:t>
-      </w:r>
-      <w:r>
-        <w:t xml:space="preserve"> aunque mostremos los nombres p</w:t>
+        <w:t>. Será un formulario para rellenar todos los campos de productos (a excepción del id). Para la familia nos aparecerá un "select" con los nombres de las familias de los productos para elegir uno (lógicamente, aunque mostremos los nombres p</w:t>
       </w:r>
       <w:r>
         <w:t>or</w:t>
@@ -5397,6 +5376,9 @@
         </w:tabs>
       </w:pPr>
       <w:r>
+        <w:rPr>
+          <w:noProof/>
+        </w:rPr>
         <w:drawing>
           <wp:inline distT="0" distB="0" distL="0" distR="0" wp14:anchorId="133602FC" wp14:editId="10DB4CC8">
             <wp:extent cx="6645910" cy="3738245"/>
@@ -5460,13 +5442,7 @@
         <w:t>detalle.php</w:t>
       </w:r>
       <w:r>
-        <w:t xml:space="preserve">. Mostrará </w:t>
-      </w:r>
-      <w:r>
-        <w:t>todos los detalles</w:t>
-      </w:r>
-      <w:r>
-        <w:t xml:space="preserve"> del producto seleccionado.</w:t>
+        <w:t>. Mostrará todos los detalles del producto seleccionado.</w:t>
       </w:r>
     </w:p>
     <w:p>
@@ -5476,6 +5452,9 @@
         </w:tabs>
       </w:pPr>
       <w:r>
+        <w:rPr>
+          <w:noProof/>
+        </w:rPr>
         <w:drawing>
           <wp:inline distT="0" distB="0" distL="0" distR="0" wp14:anchorId="2161CA7B" wp14:editId="7F078674">
             <wp:extent cx="6645910" cy="3738245"/>
@@ -5559,6 +5538,9 @@
         </w:tabs>
       </w:pPr>
       <w:r>
+        <w:rPr>
+          <w:noProof/>
+        </w:rPr>
         <w:drawing>
           <wp:inline distT="0" distB="0" distL="0" distR="0" wp14:anchorId="6E9CD84E" wp14:editId="5C234947">
             <wp:extent cx="6645910" cy="3738245"/>
@@ -5652,6 +5634,9 @@
         </w:tabs>
       </w:pPr>
       <w:r>
+        <w:rPr>
+          <w:noProof/>
+        </w:rPr>
         <w:drawing>
           <wp:inline distT="0" distB="0" distL="0" distR="0" wp14:anchorId="4198E1E2" wp14:editId="49744C8E">
             <wp:extent cx="6449006" cy="3627489"/>
@@ -5717,13 +5702,7 @@
         </w:tabs>
       </w:pPr>
       <w:r>
-        <w:t xml:space="preserve">Para acceder a la base de datos se debe usar PDO. Controlaremos y mostraremos los </w:t>
-      </w:r>
-      <w:r>
-        <w:t>posibles errores</w:t>
-      </w:r>
-      <w:r>
-        <w:t xml:space="preserve">. Para los estilos se recomienda usar </w:t>
+        <w:t xml:space="preserve">Para acceder a la base de datos se debe usar PDO. Controlaremos y mostraremos los posibles errores. Para los estilos se recomienda usar </w:t>
       </w:r>
       <w:r>
         <w:rPr>
@@ -5824,42 +5803,36 @@
       <w:pPr>
         <w:pStyle w:val="Ttulo2"/>
       </w:pPr>
-      <w:bookmarkStart w:id="9" w:name="_Toc147504150"/>
-      <w:bookmarkStart w:id="10" w:name="_Toc151122958"/>
+      <w:bookmarkStart w:id="7" w:name="_Toc147504150"/>
+      <w:bookmarkStart w:id="8" w:name="_Toc151122958"/>
       <w:r>
         <w:t>2.- Información de interés</w:t>
       </w:r>
-      <w:bookmarkEnd w:id="9"/>
-      <w:bookmarkEnd w:id="10"/>
+      <w:bookmarkEnd w:id="7"/>
+      <w:bookmarkEnd w:id="8"/>
     </w:p>
     <w:p/>
     <w:p>
       <w:pPr>
         <w:pStyle w:val="Ttulo3"/>
       </w:pPr>
-      <w:bookmarkStart w:id="11" w:name="_Toc147504151"/>
-      <w:bookmarkStart w:id="12" w:name="_Toc151122959"/>
+      <w:bookmarkStart w:id="9" w:name="_Toc151122959"/>
+      <w:bookmarkStart w:id="10" w:name="_Toc147504151"/>
       <w:r>
         <w:t>Recursos necesarios</w:t>
       </w:r>
-      <w:bookmarkEnd w:id="12"/>
+      <w:bookmarkEnd w:id="9"/>
       <w:r>
         <w:t xml:space="preserve"> </w:t>
       </w:r>
-      <w:bookmarkEnd w:id="11"/>
+      <w:bookmarkEnd w:id="10"/>
       <w:r>
         <w:br/>
       </w:r>
     </w:p>
     <w:p>
       <w:r>
-        <w:t xml:space="preserve">Ordenador con un entorno AMP, instalado y configurado, un entorno de desarrollo como VSC con las extensiones adecuadas. Navegador con acceso a Internet, para poder consultar el manual online de PHP y poder </w:t>
-      </w:r>
-      <w:r>
-        <w:t>trabajar</w:t>
-      </w:r>
-      <w:r>
-        <w:t xml:space="preserve"> online Bootstrap.</w:t>
+        <w:t>Ordenador con un entorno AMP, instalado y configurado, un entorno de desarrollo como VSC con las extensiones adecuadas. Navegador con acceso a Internet, para poder consultar el manual online de PHP y poder trabajar online Bootstrap.</w:t>
       </w:r>
     </w:p>
     <w:p/>
@@ -5867,11 +5840,11 @@
       <w:pPr>
         <w:pStyle w:val="Ttulo3"/>
       </w:pPr>
-      <w:bookmarkStart w:id="13" w:name="_Toc151122960"/>
+      <w:bookmarkStart w:id="11" w:name="_Toc151122960"/>
       <w:r>
         <w:t>Consejos y recomendaciones</w:t>
       </w:r>
-      <w:bookmarkEnd w:id="13"/>
+      <w:bookmarkEnd w:id="11"/>
     </w:p>
     <w:p/>
     <w:p>
@@ -5985,25 +5958,25 @@
       <w:pPr>
         <w:pStyle w:val="Ttulo2"/>
       </w:pPr>
-      <w:bookmarkStart w:id="14" w:name="_Toc147504152"/>
-      <w:bookmarkStart w:id="15" w:name="_Toc151122961"/>
+      <w:bookmarkStart w:id="12" w:name="_Toc147504152"/>
+      <w:bookmarkStart w:id="13" w:name="_Toc151122961"/>
       <w:r>
         <w:t>3.- Evaluación de la tarea</w:t>
       </w:r>
-      <w:bookmarkEnd w:id="14"/>
-      <w:bookmarkEnd w:id="15"/>
+      <w:bookmarkEnd w:id="12"/>
+      <w:bookmarkEnd w:id="13"/>
     </w:p>
     <w:p>
       <w:pPr>
         <w:pStyle w:val="Ttulo3"/>
       </w:pPr>
-      <w:bookmarkStart w:id="16" w:name="_Toc147504153"/>
-      <w:bookmarkStart w:id="17" w:name="_Toc151122962"/>
+      <w:bookmarkStart w:id="14" w:name="_Toc147504153"/>
+      <w:bookmarkStart w:id="15" w:name="_Toc151122962"/>
       <w:r>
         <w:t>Criterios de evaluación implicados</w:t>
       </w:r>
-      <w:bookmarkEnd w:id="16"/>
-      <w:bookmarkEnd w:id="17"/>
+      <w:bookmarkEnd w:id="14"/>
+      <w:bookmarkEnd w:id="15"/>
     </w:p>
     <w:p>
       <w:pPr>
@@ -6212,13 +6185,13 @@
       <w:pPr>
         <w:pStyle w:val="Ttulo3"/>
       </w:pPr>
-      <w:bookmarkStart w:id="18" w:name="_Toc147504154"/>
-      <w:bookmarkStart w:id="19" w:name="_Toc151122963"/>
+      <w:bookmarkStart w:id="16" w:name="_Toc147504154"/>
+      <w:bookmarkStart w:id="17" w:name="_Toc151122963"/>
       <w:r>
         <w:t>¿Cómo valoramos y puntuamos tu tarea?</w:t>
       </w:r>
-      <w:bookmarkEnd w:id="18"/>
-      <w:bookmarkEnd w:id="19"/>
+      <w:bookmarkEnd w:id="16"/>
+      <w:bookmarkEnd w:id="17"/>
     </w:p>
     <w:p/>
     <w:tbl>
@@ -6822,8 +6795,10 @@
       <w:pPr>
         <w:pStyle w:val="NormalWeb"/>
         <w:rPr>
-          <w:b/>
-          <w:bCs/>
+          <w:rFonts w:asciiTheme="majorHAnsi" w:eastAsiaTheme="majorEastAsia" w:hAnsiTheme="majorHAnsi" w:cstheme="majorBidi"/>
+          <w:color w:val="2F5496" w:themeColor="accent1" w:themeShade="BF"/>
+          <w:sz w:val="26"/>
+          <w:szCs w:val="26"/>
         </w:rPr>
       </w:pPr>
       <w:r>
@@ -6832,13 +6807,472 @@
         </w:rPr>
         <w:br/>
       </w:r>
-      <w:r>
+    </w:p>
+    <w:p>
+      <w:pPr>
+        <w:pStyle w:val="NormalWeb"/>
         <w:rPr>
           <w:rFonts w:asciiTheme="majorHAnsi" w:eastAsiaTheme="majorEastAsia" w:hAnsiTheme="majorHAnsi" w:cstheme="majorBidi"/>
           <w:color w:val="2F5496" w:themeColor="accent1" w:themeShade="BF"/>
           <w:sz w:val="26"/>
           <w:szCs w:val="26"/>
         </w:rPr>
+      </w:pPr>
+    </w:p>
+    <w:p>
+      <w:pPr>
+        <w:pStyle w:val="NormalWeb"/>
+        <w:rPr>
+          <w:rFonts w:asciiTheme="majorHAnsi" w:eastAsiaTheme="majorEastAsia" w:hAnsiTheme="majorHAnsi" w:cstheme="majorBidi"/>
+          <w:color w:val="2F5496" w:themeColor="accent1" w:themeShade="BF"/>
+          <w:sz w:val="26"/>
+          <w:szCs w:val="26"/>
+        </w:rPr>
+      </w:pPr>
+    </w:p>
+    <w:p>
+      <w:pPr>
+        <w:pStyle w:val="NormalWeb"/>
+        <w:rPr>
+          <w:rFonts w:asciiTheme="majorHAnsi" w:eastAsiaTheme="majorEastAsia" w:hAnsiTheme="majorHAnsi" w:cstheme="majorBidi"/>
+          <w:color w:val="2F5496" w:themeColor="accent1" w:themeShade="BF"/>
+          <w:sz w:val="26"/>
+          <w:szCs w:val="26"/>
+        </w:rPr>
+      </w:pPr>
+    </w:p>
+    <w:p>
+      <w:pPr>
+        <w:pStyle w:val="NormalWeb"/>
+        <w:rPr>
+          <w:rFonts w:asciiTheme="majorHAnsi" w:eastAsiaTheme="majorEastAsia" w:hAnsiTheme="majorHAnsi" w:cstheme="majorBidi"/>
+          <w:color w:val="2F5496" w:themeColor="accent1" w:themeShade="BF"/>
+          <w:sz w:val="26"/>
+          <w:szCs w:val="26"/>
+        </w:rPr>
+      </w:pPr>
+    </w:p>
+    <w:p>
+      <w:pPr>
+        <w:pStyle w:val="NormalWeb"/>
+        <w:rPr>
+          <w:rFonts w:asciiTheme="majorHAnsi" w:eastAsiaTheme="majorEastAsia" w:hAnsiTheme="majorHAnsi" w:cstheme="majorBidi"/>
+          <w:color w:val="2F5496" w:themeColor="accent1" w:themeShade="BF"/>
+          <w:sz w:val="26"/>
+          <w:szCs w:val="26"/>
+        </w:rPr>
+      </w:pPr>
+    </w:p>
+    <w:p>
+      <w:pPr>
+        <w:pStyle w:val="NormalWeb"/>
+        <w:rPr>
+          <w:rFonts w:asciiTheme="majorHAnsi" w:eastAsiaTheme="majorEastAsia" w:hAnsiTheme="majorHAnsi" w:cstheme="majorBidi"/>
+          <w:color w:val="2F5496" w:themeColor="accent1" w:themeShade="BF"/>
+          <w:sz w:val="26"/>
+          <w:szCs w:val="26"/>
+        </w:rPr>
+      </w:pPr>
+    </w:p>
+    <w:p>
+      <w:pPr>
+        <w:pStyle w:val="NormalWeb"/>
+        <w:rPr>
+          <w:rFonts w:asciiTheme="majorHAnsi" w:eastAsiaTheme="majorEastAsia" w:hAnsiTheme="majorHAnsi" w:cstheme="majorBidi"/>
+          <w:color w:val="2F5496" w:themeColor="accent1" w:themeShade="BF"/>
+          <w:sz w:val="26"/>
+          <w:szCs w:val="26"/>
+        </w:rPr>
+      </w:pPr>
+    </w:p>
+    <w:p>
+      <w:pPr>
+        <w:pStyle w:val="NormalWeb"/>
+        <w:rPr>
+          <w:rFonts w:asciiTheme="majorHAnsi" w:eastAsiaTheme="majorEastAsia" w:hAnsiTheme="majorHAnsi" w:cstheme="majorBidi"/>
+          <w:color w:val="2F5496" w:themeColor="accent1" w:themeShade="BF"/>
+          <w:sz w:val="26"/>
+          <w:szCs w:val="26"/>
+        </w:rPr>
+      </w:pPr>
+    </w:p>
+    <w:p>
+      <w:pPr>
+        <w:pStyle w:val="NormalWeb"/>
+        <w:rPr>
+          <w:rFonts w:asciiTheme="majorHAnsi" w:eastAsiaTheme="majorEastAsia" w:hAnsiTheme="majorHAnsi" w:cstheme="majorBidi"/>
+          <w:color w:val="2F5496" w:themeColor="accent1" w:themeShade="BF"/>
+          <w:sz w:val="26"/>
+          <w:szCs w:val="26"/>
+        </w:rPr>
+      </w:pPr>
+    </w:p>
+    <w:p>
+      <w:pPr>
+        <w:pStyle w:val="NormalWeb"/>
+        <w:rPr>
+          <w:rFonts w:asciiTheme="majorHAnsi" w:eastAsiaTheme="majorEastAsia" w:hAnsiTheme="majorHAnsi" w:cstheme="majorBidi"/>
+          <w:color w:val="2F5496" w:themeColor="accent1" w:themeShade="BF"/>
+          <w:sz w:val="26"/>
+          <w:szCs w:val="26"/>
+        </w:rPr>
+      </w:pPr>
+    </w:p>
+    <w:p>
+      <w:pPr>
+        <w:pStyle w:val="NormalWeb"/>
+        <w:rPr>
+          <w:rFonts w:asciiTheme="majorHAnsi" w:eastAsiaTheme="majorEastAsia" w:hAnsiTheme="majorHAnsi" w:cstheme="majorBidi"/>
+          <w:color w:val="2F5496" w:themeColor="accent1" w:themeShade="BF"/>
+          <w:sz w:val="26"/>
+          <w:szCs w:val="26"/>
+        </w:rPr>
+      </w:pPr>
+    </w:p>
+    <w:p>
+      <w:pPr>
+        <w:pStyle w:val="NormalWeb"/>
+        <w:rPr>
+          <w:rFonts w:asciiTheme="majorHAnsi" w:eastAsiaTheme="majorEastAsia" w:hAnsiTheme="majorHAnsi" w:cstheme="majorBidi"/>
+          <w:color w:val="2F5496" w:themeColor="accent1" w:themeShade="BF"/>
+          <w:sz w:val="26"/>
+          <w:szCs w:val="26"/>
+        </w:rPr>
+      </w:pPr>
+    </w:p>
+    <w:p>
+      <w:pPr>
+        <w:pStyle w:val="NormalWeb"/>
+        <w:rPr>
+          <w:rFonts w:asciiTheme="majorHAnsi" w:eastAsiaTheme="majorEastAsia" w:hAnsiTheme="majorHAnsi" w:cstheme="majorBidi"/>
+          <w:color w:val="2F5496" w:themeColor="accent1" w:themeShade="BF"/>
+          <w:sz w:val="26"/>
+          <w:szCs w:val="26"/>
+        </w:rPr>
+      </w:pPr>
+    </w:p>
+    <w:p>
+      <w:pPr>
+        <w:pStyle w:val="NormalWeb"/>
+        <w:rPr>
+          <w:rFonts w:asciiTheme="majorHAnsi" w:eastAsiaTheme="majorEastAsia" w:hAnsiTheme="majorHAnsi" w:cstheme="majorBidi"/>
+          <w:color w:val="2F5496" w:themeColor="accent1" w:themeShade="BF"/>
+          <w:sz w:val="26"/>
+          <w:szCs w:val="26"/>
+        </w:rPr>
+      </w:pPr>
+    </w:p>
+    <w:p>
+      <w:pPr>
+        <w:pStyle w:val="NormalWeb"/>
+        <w:rPr>
+          <w:rFonts w:asciiTheme="majorHAnsi" w:eastAsiaTheme="majorEastAsia" w:hAnsiTheme="majorHAnsi" w:cstheme="majorBidi"/>
+          <w:color w:val="2F5496" w:themeColor="accent1" w:themeShade="BF"/>
+          <w:sz w:val="26"/>
+          <w:szCs w:val="26"/>
+        </w:rPr>
+      </w:pPr>
+    </w:p>
+    <w:p>
+      <w:pPr>
+        <w:pStyle w:val="Ttulo2"/>
+      </w:pPr>
+      <w:r>
+        <w:t>PREVIO</w:t>
+      </w:r>
+    </w:p>
+    <w:p/>
+    <w:p>
+      <w:pPr>
+        <w:pStyle w:val="Prrafodelista"/>
+        <w:numPr>
+          <w:ilvl w:val="0"/>
+          <w:numId w:val="40"/>
+        </w:numPr>
+      </w:pPr>
+      <w:r>
+        <w:t>SO: Ubuntu 22.04 (máquina virtual en Virtual Box).</w:t>
+      </w:r>
+    </w:p>
+    <w:p>
+      <w:pPr>
+        <w:pStyle w:val="Prrafodelista"/>
+        <w:numPr>
+          <w:ilvl w:val="0"/>
+          <w:numId w:val="40"/>
+        </w:numPr>
+      </w:pPr>
+      <w:r>
+        <w:t>Acceso a los SGBD:</w:t>
+      </w:r>
+    </w:p>
+    <w:p>
+      <w:pPr>
+        <w:pStyle w:val="Prrafodelista"/>
+        <w:numPr>
+          <w:ilvl w:val="1"/>
+          <w:numId w:val="40"/>
+        </w:numPr>
+      </w:pPr>
+      <w:r>
+        <w:t>PDO: es válido para diferentes motores del BBDD.</w:t>
+      </w:r>
+    </w:p>
+    <w:p>
+      <w:pPr>
+        <w:pStyle w:val="Prrafodelista"/>
+        <w:numPr>
+          <w:ilvl w:val="2"/>
+          <w:numId w:val="40"/>
+        </w:numPr>
+      </w:pPr>
+      <w:r>
+        <w:t>Drivers</w:t>
+      </w:r>
+    </w:p>
+    <w:p>
+      <w:pPr>
+        <w:pStyle w:val="Prrafodelista"/>
+        <w:numPr>
+          <w:ilvl w:val="3"/>
+          <w:numId w:val="40"/>
+        </w:numPr>
+      </w:pPr>
+      <w:r>
+        <w:t>libmysql: no está optimizado para PHP.</w:t>
+      </w:r>
+    </w:p>
+    <w:p>
+      <w:pPr>
+        <w:pStyle w:val="Prrafodelista"/>
+        <w:numPr>
+          <w:ilvl w:val="3"/>
+          <w:numId w:val="40"/>
+        </w:numPr>
+      </w:pPr>
+      <w:r>
+        <w:t>mysqlnd: driver nativo de MySQL, mejorado.</w:t>
+      </w:r>
+    </w:p>
+    <w:p>
+      <w:pPr>
+        <w:pStyle w:val="Prrafodelista"/>
+        <w:numPr>
+          <w:ilvl w:val="1"/>
+          <w:numId w:val="40"/>
+        </w:numPr>
+        <w:rPr>
+          <w:strike/>
+        </w:rPr>
+      </w:pPr>
+      <w:r>
+        <w:rPr>
+          <w:strike/>
+        </w:rPr>
+        <w:t>MySQLi: extensión nativa.</w:t>
+      </w:r>
+    </w:p>
+    <w:p>
+      <w:pPr>
+        <w:pStyle w:val="Prrafodelista"/>
+        <w:numPr>
+          <w:ilvl w:val="2"/>
+          <w:numId w:val="40"/>
+        </w:numPr>
+        <w:rPr>
+          <w:strike/>
+        </w:rPr>
+      </w:pPr>
+      <w:r>
+        <w:rPr>
+          <w:strike/>
+        </w:rPr>
+        <w:t>Programación dual: POO y procedimental.</w:t>
+      </w:r>
+    </w:p>
+    <w:p>
+      <w:pPr>
+        <w:pStyle w:val="Prrafodelista"/>
+        <w:numPr>
+          <w:ilvl w:val="0"/>
+          <w:numId w:val="40"/>
+        </w:numPr>
+      </w:pPr>
+      <w:r>
+        <w:t xml:space="preserve">SGBD: </w:t>
+      </w:r>
+    </w:p>
+    <w:p>
+      <w:pPr>
+        <w:pStyle w:val="Prrafodelista"/>
+        <w:numPr>
+          <w:ilvl w:val="1"/>
+          <w:numId w:val="40"/>
+        </w:numPr>
+        <w:rPr>
+          <w:strike/>
+        </w:rPr>
+      </w:pPr>
+      <w:r>
+        <w:rPr>
+          <w:strike/>
+        </w:rPr>
+        <w:t>SQLite.</w:t>
+      </w:r>
+    </w:p>
+    <w:p>
+      <w:pPr>
+        <w:pStyle w:val="Prrafodelista"/>
+        <w:numPr>
+          <w:ilvl w:val="1"/>
+          <w:numId w:val="40"/>
+        </w:numPr>
+        <w:rPr>
+          <w:strike/>
+        </w:rPr>
+      </w:pPr>
+      <w:r>
+        <w:rPr>
+          <w:strike/>
+        </w:rPr>
+        <w:t>MySQL</w:t>
+      </w:r>
+    </w:p>
+    <w:p>
+      <w:pPr>
+        <w:pStyle w:val="Prrafodelista"/>
+        <w:numPr>
+          <w:ilvl w:val="1"/>
+          <w:numId w:val="40"/>
+        </w:numPr>
+      </w:pPr>
+      <w:r>
+        <w:t>MariaDB</w:t>
+      </w:r>
+      <w:r>
+        <w:t>.</w:t>
+      </w:r>
+    </w:p>
+    <w:p>
+      <w:pPr>
+        <w:pStyle w:val="Prrafodelista"/>
+        <w:numPr>
+          <w:ilvl w:val="2"/>
+          <w:numId w:val="40"/>
+        </w:numPr>
+      </w:pPr>
+      <w:r>
+        <w:t>Motor de la BD</w:t>
+      </w:r>
+    </w:p>
+    <w:p>
+      <w:pPr>
+        <w:pStyle w:val="Prrafodelista"/>
+        <w:numPr>
+          <w:ilvl w:val="3"/>
+          <w:numId w:val="40"/>
+        </w:numPr>
+        <w:rPr>
+          <w:strike/>
+        </w:rPr>
+      </w:pPr>
+      <w:r>
+        <w:rPr>
+          <w:strike/>
+        </w:rPr>
+        <w:t>MyISAM</w:t>
+      </w:r>
+      <w:r>
+        <w:rPr>
+          <w:strike/>
+        </w:rPr>
+        <w:t>: rápido pero no contempla integridad referecnial ni transacciones.</w:t>
+      </w:r>
+    </w:p>
+    <w:p>
+      <w:pPr>
+        <w:pStyle w:val="Prrafodelista"/>
+        <w:numPr>
+          <w:ilvl w:val="3"/>
+          <w:numId w:val="40"/>
+        </w:numPr>
+      </w:pPr>
+      <w:r>
+        <w:t>InnoD</w:t>
+      </w:r>
+      <w:r>
+        <w:t>B: más lento pero soporta integridad referencial y tablas transaccionales.</w:t>
+      </w:r>
+    </w:p>
+    <w:p>
+      <w:pPr>
+        <w:pStyle w:val="Prrafodelista"/>
+        <w:numPr>
+          <w:ilvl w:val="4"/>
+          <w:numId w:val="40"/>
+        </w:numPr>
+      </w:pPr>
+      <w:r>
+        <w:t>Cada consulta se incluye en su propia transacción.</w:t>
+      </w:r>
+    </w:p>
+    <w:p>
+      <w:pPr>
+        <w:pStyle w:val="Prrafodelista"/>
+        <w:numPr>
+          <w:ilvl w:val="2"/>
+          <w:numId w:val="40"/>
+        </w:numPr>
+      </w:pPr>
+      <w:r>
+        <w:t>Lenguaje: SQL.</w:t>
+      </w:r>
+    </w:p>
+    <w:p>
+      <w:pPr>
+        <w:pStyle w:val="Prrafodelista"/>
+        <w:numPr>
+          <w:ilvl w:val="1"/>
+          <w:numId w:val="40"/>
+        </w:numPr>
+        <w:rPr>
+          <w:strike/>
+        </w:rPr>
+      </w:pPr>
+      <w:r>
+        <w:rPr>
+          <w:strike/>
+        </w:rPr>
+        <w:t>Oracle.</w:t>
+      </w:r>
+    </w:p>
+    <w:p>
+      <w:pPr>
+        <w:pStyle w:val="Prrafodelista"/>
+        <w:numPr>
+          <w:ilvl w:val="1"/>
+          <w:numId w:val="40"/>
+        </w:numPr>
+        <w:rPr>
+          <w:strike/>
+        </w:rPr>
+      </w:pPr>
+      <w:r>
+        <w:rPr>
+          <w:strike/>
+        </w:rPr>
+        <w:t>SQL Server.</w:t>
+      </w:r>
+    </w:p>
+    <w:p>
+      <w:pPr>
+        <w:pStyle w:val="Ttulo2"/>
+        <w:rPr>
+          <w:b/>
+          <w:bCs/>
+        </w:rPr>
+      </w:pPr>
+      <w:r>
         <w:br w:type="page"/>
       </w:r>
     </w:p>
@@ -6846,18 +7280,18 @@
       <w:pPr>
         <w:pStyle w:val="Ttulo2"/>
       </w:pPr>
-      <w:bookmarkStart w:id="20" w:name="_Toc147504155"/>
+      <w:bookmarkStart w:id="18" w:name="_Toc147504155"/>
     </w:p>
     <w:p>
       <w:pPr>
         <w:pStyle w:val="Ttulo2"/>
       </w:pPr>
-      <w:bookmarkStart w:id="21" w:name="_Toc151122964"/>
+      <w:bookmarkStart w:id="19" w:name="_Toc151122964"/>
       <w:r>
         <w:t>RESOLUCIÓN</w:t>
       </w:r>
-      <w:bookmarkEnd w:id="20"/>
-      <w:bookmarkEnd w:id="21"/>
+      <w:bookmarkEnd w:id="18"/>
+      <w:bookmarkEnd w:id="19"/>
     </w:p>
     <w:sectPr>
       <w:headerReference w:type="default" r:id="rId15"/>
@@ -10294,6 +10728,119 @@
     </w:lvl>
   </w:abstractNum>
   <w:abstractNum w:abstractNumId="31" w15:restartNumberingAfterBreak="0">
+    <w:nsid w:val="620C272F"/>
+    <w:multiLevelType w:val="hybridMultilevel"/>
+    <w:tmpl w:val="E62E05A4"/>
+    <w:lvl w:ilvl="0" w:tplc="0C0A0001">
+      <w:start w:val="1"/>
+      <w:numFmt w:val="bullet"/>
+      <w:lvlText w:val=""/>
+      <w:lvlJc w:val="left"/>
+      <w:pPr>
+        <w:ind w:left="360" w:hanging="360"/>
+      </w:pPr>
+      <w:rPr>
+        <w:rFonts w:ascii="Symbol" w:hAnsi="Symbol" w:hint="default"/>
+      </w:rPr>
+    </w:lvl>
+    <w:lvl w:ilvl="1" w:tplc="0C0A0003">
+      <w:start w:val="1"/>
+      <w:numFmt w:val="bullet"/>
+      <w:lvlText w:val="o"/>
+      <w:lvlJc w:val="left"/>
+      <w:pPr>
+        <w:ind w:left="1080" w:hanging="360"/>
+      </w:pPr>
+      <w:rPr>
+        <w:rFonts w:ascii="Courier New" w:hAnsi="Courier New" w:cs="Courier New" w:hint="default"/>
+      </w:rPr>
+    </w:lvl>
+    <w:lvl w:ilvl="2" w:tplc="0C0A0005">
+      <w:start w:val="1"/>
+      <w:numFmt w:val="bullet"/>
+      <w:lvlText w:val=""/>
+      <w:lvlJc w:val="left"/>
+      <w:pPr>
+        <w:ind w:left="1800" w:hanging="360"/>
+      </w:pPr>
+      <w:rPr>
+        <w:rFonts w:ascii="Wingdings" w:hAnsi="Wingdings" w:hint="default"/>
+      </w:rPr>
+    </w:lvl>
+    <w:lvl w:ilvl="3" w:tplc="0C0A0001">
+      <w:start w:val="1"/>
+      <w:numFmt w:val="bullet"/>
+      <w:lvlText w:val=""/>
+      <w:lvlJc w:val="left"/>
+      <w:pPr>
+        <w:ind w:left="2520" w:hanging="360"/>
+      </w:pPr>
+      <w:rPr>
+        <w:rFonts w:ascii="Symbol" w:hAnsi="Symbol" w:hint="default"/>
+      </w:rPr>
+    </w:lvl>
+    <w:lvl w:ilvl="4" w:tplc="0C0A0003">
+      <w:start w:val="1"/>
+      <w:numFmt w:val="bullet"/>
+      <w:lvlText w:val="o"/>
+      <w:lvlJc w:val="left"/>
+      <w:pPr>
+        <w:ind w:left="3240" w:hanging="360"/>
+      </w:pPr>
+      <w:rPr>
+        <w:rFonts w:ascii="Courier New" w:hAnsi="Courier New" w:cs="Courier New" w:hint="default"/>
+      </w:rPr>
+    </w:lvl>
+    <w:lvl w:ilvl="5" w:tplc="0C0A0005" w:tentative="1">
+      <w:start w:val="1"/>
+      <w:numFmt w:val="bullet"/>
+      <w:lvlText w:val=""/>
+      <w:lvlJc w:val="left"/>
+      <w:pPr>
+        <w:ind w:left="3960" w:hanging="360"/>
+      </w:pPr>
+      <w:rPr>
+        <w:rFonts w:ascii="Wingdings" w:hAnsi="Wingdings" w:hint="default"/>
+      </w:rPr>
+    </w:lvl>
+    <w:lvl w:ilvl="6" w:tplc="0C0A0001" w:tentative="1">
+      <w:start w:val="1"/>
+      <w:numFmt w:val="bullet"/>
+      <w:lvlText w:val=""/>
+      <w:lvlJc w:val="left"/>
+      <w:pPr>
+        <w:ind w:left="4680" w:hanging="360"/>
+      </w:pPr>
+      <w:rPr>
+        <w:rFonts w:ascii="Symbol" w:hAnsi="Symbol" w:hint="default"/>
+      </w:rPr>
+    </w:lvl>
+    <w:lvl w:ilvl="7" w:tplc="0C0A0003" w:tentative="1">
+      <w:start w:val="1"/>
+      <w:numFmt w:val="bullet"/>
+      <w:lvlText w:val="o"/>
+      <w:lvlJc w:val="left"/>
+      <w:pPr>
+        <w:ind w:left="5400" w:hanging="360"/>
+      </w:pPr>
+      <w:rPr>
+        <w:rFonts w:ascii="Courier New" w:hAnsi="Courier New" w:cs="Courier New" w:hint="default"/>
+      </w:rPr>
+    </w:lvl>
+    <w:lvl w:ilvl="8" w:tplc="0C0A0005" w:tentative="1">
+      <w:start w:val="1"/>
+      <w:numFmt w:val="bullet"/>
+      <w:lvlText w:val=""/>
+      <w:lvlJc w:val="left"/>
+      <w:pPr>
+        <w:ind w:left="6120" w:hanging="360"/>
+      </w:pPr>
+      <w:rPr>
+        <w:rFonts w:ascii="Wingdings" w:hAnsi="Wingdings" w:hint="default"/>
+      </w:rPr>
+    </w:lvl>
+  </w:abstractNum>
+  <w:abstractNum w:abstractNumId="32" w15:restartNumberingAfterBreak="0">
     <w:nsid w:val="668D7191"/>
     <w:multiLevelType w:val="hybridMultilevel"/>
     <w:tmpl w:val="0E2E6F54"/>
@@ -10406,7 +10953,7 @@
       </w:rPr>
     </w:lvl>
   </w:abstractNum>
-  <w:abstractNum w:abstractNumId="32" w15:restartNumberingAfterBreak="0">
+  <w:abstractNum w:abstractNumId="33" w15:restartNumberingAfterBreak="0">
     <w:nsid w:val="68694D25"/>
     <w:multiLevelType w:val="multilevel"/>
     <w:tmpl w:val="70723E0C"/>
@@ -10555,7 +11102,7 @@
       </w:rPr>
     </w:lvl>
   </w:abstractNum>
-  <w:abstractNum w:abstractNumId="33" w15:restartNumberingAfterBreak="0">
+  <w:abstractNum w:abstractNumId="34" w15:restartNumberingAfterBreak="0">
     <w:nsid w:val="69E66117"/>
     <w:multiLevelType w:val="multilevel"/>
     <w:tmpl w:val="158CED1E"/>
@@ -10704,7 +11251,7 @@
       </w:rPr>
     </w:lvl>
   </w:abstractNum>
-  <w:abstractNum w:abstractNumId="34" w15:restartNumberingAfterBreak="0">
+  <w:abstractNum w:abstractNumId="35" w15:restartNumberingAfterBreak="0">
     <w:nsid w:val="6C2F1117"/>
     <w:multiLevelType w:val="hybridMultilevel"/>
     <w:tmpl w:val="A8E6EC18"/>
@@ -10790,7 +11337,7 @@
       </w:pPr>
     </w:lvl>
   </w:abstractNum>
-  <w:abstractNum w:abstractNumId="35" w15:restartNumberingAfterBreak="0">
+  <w:abstractNum w:abstractNumId="36" w15:restartNumberingAfterBreak="0">
     <w:nsid w:val="700C56E5"/>
     <w:multiLevelType w:val="hybridMultilevel"/>
     <w:tmpl w:val="E39A2FB6"/>
@@ -10903,7 +11450,7 @@
       </w:rPr>
     </w:lvl>
   </w:abstractNum>
-  <w:abstractNum w:abstractNumId="36" w15:restartNumberingAfterBreak="0">
+  <w:abstractNum w:abstractNumId="37" w15:restartNumberingAfterBreak="0">
     <w:nsid w:val="732639D2"/>
     <w:multiLevelType w:val="hybridMultilevel"/>
     <w:tmpl w:val="4BECFA26"/>
@@ -10989,7 +11536,7 @@
       </w:pPr>
     </w:lvl>
   </w:abstractNum>
-  <w:abstractNum w:abstractNumId="37" w15:restartNumberingAfterBreak="0">
+  <w:abstractNum w:abstractNumId="38" w15:restartNumberingAfterBreak="0">
     <w:nsid w:val="79E75FAE"/>
     <w:multiLevelType w:val="multilevel"/>
     <w:tmpl w:val="C8C6F71A"/>
@@ -11138,7 +11685,7 @@
       </w:rPr>
     </w:lvl>
   </w:abstractNum>
-  <w:abstractNum w:abstractNumId="38" w15:restartNumberingAfterBreak="0">
+  <w:abstractNum w:abstractNumId="39" w15:restartNumberingAfterBreak="0">
     <w:nsid w:val="7CEA7C3D"/>
     <w:multiLevelType w:val="hybridMultilevel"/>
     <w:tmpl w:val="E33E827A"/>
@@ -11252,7 +11799,7 @@
     </w:lvl>
   </w:abstractNum>
   <w:num w:numId="1" w16cid:durableId="1690714655">
-    <w:abstractNumId w:val="31"/>
+    <w:abstractNumId w:val="32"/>
   </w:num>
   <w:num w:numId="2" w16cid:durableId="181825650">
     <w:abstractNumId w:val="9"/>
@@ -11261,7 +11808,7 @@
     <w:abstractNumId w:val="0"/>
   </w:num>
   <w:num w:numId="4" w16cid:durableId="321467714">
-    <w:abstractNumId w:val="32"/>
+    <w:abstractNumId w:val="33"/>
   </w:num>
   <w:num w:numId="5" w16cid:durableId="1537236743">
     <w:abstractNumId w:val="28"/>
@@ -11276,7 +11823,7 @@
     <w:abstractNumId w:val="12"/>
   </w:num>
   <w:num w:numId="9" w16cid:durableId="1431857705">
-    <w:abstractNumId w:val="35"/>
+    <w:abstractNumId w:val="36"/>
   </w:num>
   <w:num w:numId="10" w16cid:durableId="831717518">
     <w:abstractNumId w:val="1"/>
@@ -11297,7 +11844,7 @@
     <w:abstractNumId w:val="22"/>
   </w:num>
   <w:num w:numId="16" w16cid:durableId="1707869505">
-    <w:abstractNumId w:val="34"/>
+    <w:abstractNumId w:val="35"/>
   </w:num>
   <w:num w:numId="17" w16cid:durableId="1440443463">
     <w:abstractNumId w:val="19"/>
@@ -11327,13 +11874,13 @@
     <w:abstractNumId w:val="2"/>
   </w:num>
   <w:num w:numId="26" w16cid:durableId="1540162549">
-    <w:abstractNumId w:val="36"/>
+    <w:abstractNumId w:val="37"/>
   </w:num>
   <w:num w:numId="27" w16cid:durableId="1687554144">
     <w:abstractNumId w:val="4"/>
   </w:num>
   <w:num w:numId="28" w16cid:durableId="1371998511">
-    <w:abstractNumId w:val="38"/>
+    <w:abstractNumId w:val="39"/>
   </w:num>
   <w:num w:numId="29" w16cid:durableId="1096950079">
     <w:abstractNumId w:val="8"/>
@@ -11351,13 +11898,13 @@
     <w:abstractNumId w:val="17"/>
   </w:num>
   <w:num w:numId="34" w16cid:durableId="509829938">
-    <w:abstractNumId w:val="37"/>
+    <w:abstractNumId w:val="38"/>
   </w:num>
   <w:num w:numId="35" w16cid:durableId="1272588813">
     <w:abstractNumId w:val="3"/>
   </w:num>
   <w:num w:numId="36" w16cid:durableId="46496879">
-    <w:abstractNumId w:val="33"/>
+    <w:abstractNumId w:val="34"/>
   </w:num>
   <w:num w:numId="37" w16cid:durableId="1541819718">
     <w:abstractNumId w:val="25"/>
@@ -11367,6 +11914,9 @@
   </w:num>
   <w:num w:numId="39" w16cid:durableId="1094012798">
     <w:abstractNumId w:val="10"/>
+  </w:num>
+  <w:num w:numId="40" w16cid:durableId="1545436050">
+    <w:abstractNumId w:val="31"/>
   </w:num>
 </w:numbering>
 </file>

</xml_diff>

<commit_message>
DWES03 creada la estructura básica para la tarea
Se ha creado un directorio nuevo para guardar los ejercicios y se han
creado los archivos necesarios para la tarea.
</commit_message>
<xml_diff>
--- a/dwes/rodriguez_jimenez_roberto_DWES03_Tarea/rodriguez_jimenez_roberto_DWES03_Tarea.docx
+++ b/dwes/rodriguez_jimenez_roberto_DWES03_Tarea/rodriguez_jimenez_roberto_DWES03_Tarea.docx
@@ -6982,288 +6982,6 @@
       </w:r>
     </w:p>
     <w:p/>
-    <w:p>
-      <w:pPr>
-        <w:pStyle w:val="Prrafodelista"/>
-        <w:numPr>
-          <w:ilvl w:val="0"/>
-          <w:numId w:val="40"/>
-        </w:numPr>
-      </w:pPr>
-      <w:r>
-        <w:t>SO: Ubuntu 22.04 (máquina virtual en Virtual Box).</w:t>
-      </w:r>
-    </w:p>
-    <w:p>
-      <w:pPr>
-        <w:pStyle w:val="Prrafodelista"/>
-        <w:numPr>
-          <w:ilvl w:val="0"/>
-          <w:numId w:val="40"/>
-        </w:numPr>
-      </w:pPr>
-      <w:r>
-        <w:t>Acceso a los SGBD:</w:t>
-      </w:r>
-    </w:p>
-    <w:p>
-      <w:pPr>
-        <w:pStyle w:val="Prrafodelista"/>
-        <w:numPr>
-          <w:ilvl w:val="1"/>
-          <w:numId w:val="40"/>
-        </w:numPr>
-      </w:pPr>
-      <w:r>
-        <w:t>PDO: es válido para diferentes motores del BBDD.</w:t>
-      </w:r>
-    </w:p>
-    <w:p>
-      <w:pPr>
-        <w:pStyle w:val="Prrafodelista"/>
-        <w:numPr>
-          <w:ilvl w:val="2"/>
-          <w:numId w:val="40"/>
-        </w:numPr>
-      </w:pPr>
-      <w:r>
-        <w:t>Drivers</w:t>
-      </w:r>
-    </w:p>
-    <w:p>
-      <w:pPr>
-        <w:pStyle w:val="Prrafodelista"/>
-        <w:numPr>
-          <w:ilvl w:val="3"/>
-          <w:numId w:val="40"/>
-        </w:numPr>
-      </w:pPr>
-      <w:r>
-        <w:t>libmysql: no está optimizado para PHP.</w:t>
-      </w:r>
-    </w:p>
-    <w:p>
-      <w:pPr>
-        <w:pStyle w:val="Prrafodelista"/>
-        <w:numPr>
-          <w:ilvl w:val="3"/>
-          <w:numId w:val="40"/>
-        </w:numPr>
-      </w:pPr>
-      <w:r>
-        <w:t>mysqlnd: driver nativo de MySQL, mejorado.</w:t>
-      </w:r>
-    </w:p>
-    <w:p>
-      <w:pPr>
-        <w:pStyle w:val="Prrafodelista"/>
-        <w:numPr>
-          <w:ilvl w:val="1"/>
-          <w:numId w:val="40"/>
-        </w:numPr>
-        <w:rPr>
-          <w:strike/>
-        </w:rPr>
-      </w:pPr>
-      <w:r>
-        <w:rPr>
-          <w:strike/>
-        </w:rPr>
-        <w:t>MySQLi: extensión nativa.</w:t>
-      </w:r>
-    </w:p>
-    <w:p>
-      <w:pPr>
-        <w:pStyle w:val="Prrafodelista"/>
-        <w:numPr>
-          <w:ilvl w:val="2"/>
-          <w:numId w:val="40"/>
-        </w:numPr>
-        <w:rPr>
-          <w:strike/>
-        </w:rPr>
-      </w:pPr>
-      <w:r>
-        <w:rPr>
-          <w:strike/>
-        </w:rPr>
-        <w:t>Programación dual: POO y procedimental.</w:t>
-      </w:r>
-    </w:p>
-    <w:p>
-      <w:pPr>
-        <w:pStyle w:val="Prrafodelista"/>
-        <w:numPr>
-          <w:ilvl w:val="0"/>
-          <w:numId w:val="40"/>
-        </w:numPr>
-      </w:pPr>
-      <w:r>
-        <w:t xml:space="preserve">SGBD: </w:t>
-      </w:r>
-    </w:p>
-    <w:p>
-      <w:pPr>
-        <w:pStyle w:val="Prrafodelista"/>
-        <w:numPr>
-          <w:ilvl w:val="1"/>
-          <w:numId w:val="40"/>
-        </w:numPr>
-        <w:rPr>
-          <w:strike/>
-        </w:rPr>
-      </w:pPr>
-      <w:r>
-        <w:rPr>
-          <w:strike/>
-        </w:rPr>
-        <w:t>SQLite.</w:t>
-      </w:r>
-    </w:p>
-    <w:p>
-      <w:pPr>
-        <w:pStyle w:val="Prrafodelista"/>
-        <w:numPr>
-          <w:ilvl w:val="1"/>
-          <w:numId w:val="40"/>
-        </w:numPr>
-        <w:rPr>
-          <w:strike/>
-        </w:rPr>
-      </w:pPr>
-      <w:r>
-        <w:rPr>
-          <w:strike/>
-        </w:rPr>
-        <w:t>MySQL</w:t>
-      </w:r>
-    </w:p>
-    <w:p>
-      <w:pPr>
-        <w:pStyle w:val="Prrafodelista"/>
-        <w:numPr>
-          <w:ilvl w:val="1"/>
-          <w:numId w:val="40"/>
-        </w:numPr>
-      </w:pPr>
-      <w:r>
-        <w:t>MariaDB</w:t>
-      </w:r>
-      <w:r>
-        <w:t>.</w:t>
-      </w:r>
-    </w:p>
-    <w:p>
-      <w:pPr>
-        <w:pStyle w:val="Prrafodelista"/>
-        <w:numPr>
-          <w:ilvl w:val="2"/>
-          <w:numId w:val="40"/>
-        </w:numPr>
-      </w:pPr>
-      <w:r>
-        <w:t>Motor de la BD</w:t>
-      </w:r>
-    </w:p>
-    <w:p>
-      <w:pPr>
-        <w:pStyle w:val="Prrafodelista"/>
-        <w:numPr>
-          <w:ilvl w:val="3"/>
-          <w:numId w:val="40"/>
-        </w:numPr>
-        <w:rPr>
-          <w:strike/>
-        </w:rPr>
-      </w:pPr>
-      <w:r>
-        <w:rPr>
-          <w:strike/>
-        </w:rPr>
-        <w:t>MyISAM</w:t>
-      </w:r>
-      <w:r>
-        <w:rPr>
-          <w:strike/>
-        </w:rPr>
-        <w:t>: rápido pero no contempla integridad referecnial ni transacciones.</w:t>
-      </w:r>
-    </w:p>
-    <w:p>
-      <w:pPr>
-        <w:pStyle w:val="Prrafodelista"/>
-        <w:numPr>
-          <w:ilvl w:val="3"/>
-          <w:numId w:val="40"/>
-        </w:numPr>
-      </w:pPr>
-      <w:r>
-        <w:t>InnoD</w:t>
-      </w:r>
-      <w:r>
-        <w:t>B: más lento pero soporta integridad referencial y tablas transaccionales.</w:t>
-      </w:r>
-    </w:p>
-    <w:p>
-      <w:pPr>
-        <w:pStyle w:val="Prrafodelista"/>
-        <w:numPr>
-          <w:ilvl w:val="4"/>
-          <w:numId w:val="40"/>
-        </w:numPr>
-      </w:pPr>
-      <w:r>
-        <w:t>Cada consulta se incluye en su propia transacción.</w:t>
-      </w:r>
-    </w:p>
-    <w:p>
-      <w:pPr>
-        <w:pStyle w:val="Prrafodelista"/>
-        <w:numPr>
-          <w:ilvl w:val="2"/>
-          <w:numId w:val="40"/>
-        </w:numPr>
-      </w:pPr>
-      <w:r>
-        <w:t>Lenguaje: SQL.</w:t>
-      </w:r>
-    </w:p>
-    <w:p>
-      <w:pPr>
-        <w:pStyle w:val="Prrafodelista"/>
-        <w:numPr>
-          <w:ilvl w:val="1"/>
-          <w:numId w:val="40"/>
-        </w:numPr>
-        <w:rPr>
-          <w:strike/>
-        </w:rPr>
-      </w:pPr>
-      <w:r>
-        <w:rPr>
-          <w:strike/>
-        </w:rPr>
-        <w:t>Oracle.</w:t>
-      </w:r>
-    </w:p>
-    <w:p>
-      <w:pPr>
-        <w:pStyle w:val="Prrafodelista"/>
-        <w:numPr>
-          <w:ilvl w:val="1"/>
-          <w:numId w:val="40"/>
-        </w:numPr>
-        <w:rPr>
-          <w:strike/>
-        </w:rPr>
-      </w:pPr>
-      <w:r>
-        <w:rPr>
-          <w:strike/>
-        </w:rPr>
-        <w:t>SQL Server.</w:t>
-      </w:r>
-    </w:p>
     <w:p>
       <w:pPr>
         <w:pStyle w:val="Ttulo2"/>

</xml_diff>